<commit_message>
Adding estudio de colonoscopia x2
</commit_message>
<xml_diff>
--- a/resultado colonoscopia.docx
+++ b/resultado colonoscopia.docx
@@ -336,8 +336,8 @@
           <w:noProof/>
         </w:rPr>
         <w:drawing>
-          <wp:inline distT="0" distB="0" distL="0" distR="0" wp14:anchorId="47658ACA" wp14:editId="27666AAE">
-            <wp:extent cx="6679565" cy="2962275"/>
+          <wp:inline distT="0" distB="0" distL="0" distR="0" wp14:anchorId="47658ACA" wp14:editId="1C1B3EC2">
+            <wp:extent cx="6679565" cy="3133725"/>
             <wp:effectExtent l="0" t="0" r="6985" b="9525"/>
             <wp:docPr id="410106010" name="Picture 410106010"/>
             <wp:cNvGraphicFramePr>
@@ -366,7 +366,7 @@
                   <pic:spPr>
                     <a:xfrm>
                       <a:off x="0" y="0"/>
-                      <a:ext cx="6775537" cy="3004837"/>
+                      <a:ext cx="6775540" cy="3178752"/>
                     </a:xfrm>
                     <a:prstGeom prst="rect">
                       <a:avLst/>
@@ -405,264 +405,265 @@
           <w:szCs w:val="14"/>
         </w:rPr>
       </w:pPr>
+      <w:r>
+        <w:rPr>
+          <w:rFonts w:ascii="Calibri" w:eastAsia="Calibri" w:hAnsi="Calibri" w:cs="Calibri"/>
+          <w:b/>
+          <w:bCs/>
+          <w:sz w:val="24"/>
+        </w:rPr>
+        <w:t>HALLAZGOS:</w:t>
+      </w:r>
+      <w:r>
+        <w:br/>
+      </w:r>
       <w:bookmarkStart w:id="0" w:name="_GoBack"/>
+      <w:r>
+        <w:rPr>
+          <w:rFonts w:ascii="Calibri" w:eastAsia="Calibri" w:hAnsi="Calibri" w:cs="Calibri"/>
+          <w:b/>
+          <w:sz w:val="16"/>
+          <w:szCs w:val="16"/>
+        </w:rPr>
+        <w:t>BAJO SEDACI</w:t>
+      </w:r>
+      <w:r>
+        <w:rPr>
+          <w:rFonts w:ascii="Calibri" w:eastAsia="Calibri" w:hAnsi="Calibri" w:cs="Calibri"/>
+          <w:b/>
+          <w:sz w:val="16"/>
+          <w:szCs w:val="16"/>
+        </w:rPr>
+        <w:t>O</w:t>
+      </w:r>
+      <w:r>
+        <w:rPr>
+          <w:rFonts w:ascii="Calibri" w:eastAsia="Calibri" w:hAnsi="Calibri" w:cs="Calibri"/>
+          <w:b/>
+          <w:sz w:val="16"/>
+          <w:szCs w:val="16"/>
+        </w:rPr>
+        <w:t>N INTRAVENOSA, POSICI</w:t>
+      </w:r>
+      <w:r>
+        <w:rPr>
+          <w:rFonts w:ascii="Calibri" w:eastAsia="Calibri" w:hAnsi="Calibri" w:cs="Calibri"/>
+          <w:b/>
+          <w:sz w:val="16"/>
+          <w:szCs w:val="16"/>
+        </w:rPr>
+        <w:t>O</w:t>
+      </w:r>
+      <w:r>
+        <w:rPr>
+          <w:rFonts w:ascii="Calibri" w:eastAsia="Calibri" w:hAnsi="Calibri" w:cs="Calibri"/>
+          <w:b/>
+          <w:sz w:val="16"/>
+          <w:szCs w:val="16"/>
+        </w:rPr>
+        <w:t xml:space="preserve">N DECURITO LATERAL IZQUIERDO, PREVIO TRACTO RECTAL, EL CUAL ES NORMAL, SE INTRODUCE COLONOSCOPIO BAJO VISIÓN DE MONITOR HASTA LLEGAR VÁLVULA ILEOCENAL LA CUAL ES COMPETENTE, SE OBSERVA ADECUADA DISTENSIBILIDAD, SE OBSERVAN LOS </w:t>
+      </w:r>
+      <w:r>
+        <w:rPr>
+          <w:rFonts w:ascii="Calibri" w:eastAsia="Calibri" w:hAnsi="Calibri" w:cs="Calibri"/>
+          <w:b/>
+          <w:sz w:val="16"/>
+          <w:szCs w:val="16"/>
+        </w:rPr>
+        <w:t>U</w:t>
+      </w:r>
+      <w:r>
+        <w:rPr>
+          <w:rFonts w:ascii="Calibri" w:eastAsia="Calibri" w:hAnsi="Calibri" w:cs="Calibri"/>
+          <w:b/>
+          <w:sz w:val="16"/>
+          <w:szCs w:val="16"/>
+        </w:rPr>
+        <w:t xml:space="preserve">LTIMOS 15CMS DE </w:t>
+      </w:r>
+      <w:r>
+        <w:rPr>
+          <w:rFonts w:ascii="Calibri" w:eastAsia="Calibri" w:hAnsi="Calibri" w:cs="Calibri"/>
+          <w:b/>
+          <w:sz w:val="16"/>
+          <w:szCs w:val="16"/>
+        </w:rPr>
+        <w:t>I</w:t>
+      </w:r>
+      <w:r>
+        <w:rPr>
+          <w:rFonts w:ascii="Calibri" w:eastAsia="Calibri" w:hAnsi="Calibri" w:cs="Calibri"/>
+          <w:b/>
+          <w:sz w:val="16"/>
+          <w:szCs w:val="16"/>
+        </w:rPr>
+        <w:t>LEON TERMINAL DE CARACTER</w:t>
+      </w:r>
+      <w:r>
+        <w:rPr>
+          <w:rFonts w:ascii="Calibri" w:eastAsia="Calibri" w:hAnsi="Calibri" w:cs="Calibri"/>
+          <w:b/>
+          <w:sz w:val="16"/>
+          <w:szCs w:val="16"/>
+        </w:rPr>
+        <w:t>I</w:t>
+      </w:r>
+      <w:r>
+        <w:rPr>
+          <w:rFonts w:ascii="Calibri" w:eastAsia="Calibri" w:hAnsi="Calibri" w:cs="Calibri"/>
+          <w:b/>
+          <w:sz w:val="16"/>
+          <w:szCs w:val="16"/>
+        </w:rPr>
+        <w:t xml:space="preserve">STICAS NORMALES: CIEGO, </w:t>
+      </w:r>
+      <w:r>
+        <w:rPr>
+          <w:rFonts w:ascii="Calibri" w:eastAsia="Calibri" w:hAnsi="Calibri" w:cs="Calibri"/>
+          <w:b/>
+          <w:sz w:val="16"/>
+          <w:szCs w:val="16"/>
+        </w:rPr>
+        <w:t xml:space="preserve">COLON </w:t>
+      </w:r>
+      <w:r>
+        <w:rPr>
+          <w:rFonts w:ascii="Calibri" w:eastAsia="Calibri" w:hAnsi="Calibri" w:cs="Calibri"/>
+          <w:b/>
+          <w:sz w:val="16"/>
+          <w:szCs w:val="16"/>
+        </w:rPr>
+        <w:t xml:space="preserve">ASCENDENTE, </w:t>
+      </w:r>
+      <w:r>
+        <w:rPr>
+          <w:rFonts w:ascii="Calibri" w:eastAsia="Calibri" w:hAnsi="Calibri" w:cs="Calibri"/>
+          <w:b/>
+          <w:sz w:val="16"/>
+          <w:szCs w:val="16"/>
+        </w:rPr>
+        <w:t>A</w:t>
+      </w:r>
+      <w:r>
+        <w:rPr>
+          <w:rFonts w:ascii="Calibri" w:eastAsia="Calibri" w:hAnsi="Calibri" w:cs="Calibri"/>
+          <w:b/>
+          <w:sz w:val="16"/>
+          <w:szCs w:val="16"/>
+        </w:rPr>
+        <w:t xml:space="preserve">NGULO HEPATOCOLICO, COLON TRANSVERSO, </w:t>
+      </w:r>
+      <w:r>
+        <w:rPr>
+          <w:rFonts w:ascii="Calibri" w:eastAsia="Calibri" w:hAnsi="Calibri" w:cs="Calibri"/>
+          <w:b/>
+          <w:sz w:val="16"/>
+          <w:szCs w:val="16"/>
+        </w:rPr>
+        <w:t>A</w:t>
+      </w:r>
+      <w:r>
+        <w:rPr>
+          <w:rFonts w:ascii="Calibri" w:eastAsia="Calibri" w:hAnsi="Calibri" w:cs="Calibri"/>
+          <w:b/>
+          <w:sz w:val="16"/>
+          <w:szCs w:val="16"/>
+        </w:rPr>
+        <w:t>NGULO ESPLENOCOLICO, COLON DESCENDENTE Y COLON SIGMOIDES CON MUCOSA, VASCULARIDAD Y PATR</w:t>
+      </w:r>
+      <w:r>
+        <w:rPr>
+          <w:rFonts w:ascii="Calibri" w:eastAsia="Calibri" w:hAnsi="Calibri" w:cs="Calibri"/>
+          <w:b/>
+          <w:sz w:val="16"/>
+          <w:szCs w:val="16"/>
+        </w:rPr>
+        <w:t>O</w:t>
+      </w:r>
+      <w:r>
+        <w:rPr>
+          <w:rFonts w:ascii="Calibri" w:eastAsia="Calibri" w:hAnsi="Calibri" w:cs="Calibri"/>
+          <w:b/>
+          <w:sz w:val="16"/>
+          <w:szCs w:val="16"/>
+        </w:rPr>
+        <w:t>N AHUSTRAL DE CARACTER</w:t>
+      </w:r>
+      <w:r>
+        <w:rPr>
+          <w:rFonts w:ascii="Calibri" w:eastAsia="Calibri" w:hAnsi="Calibri" w:cs="Calibri"/>
+          <w:b/>
+          <w:sz w:val="16"/>
+          <w:szCs w:val="16"/>
+        </w:rPr>
+        <w:t>I</w:t>
+      </w:r>
+      <w:r>
+        <w:rPr>
+          <w:rFonts w:ascii="Calibri" w:eastAsia="Calibri" w:hAnsi="Calibri" w:cs="Calibri"/>
+          <w:b/>
+          <w:sz w:val="16"/>
+          <w:szCs w:val="16"/>
+        </w:rPr>
+        <w:t>STICAS NORMALES, NO SE OBSERVAN TUMORACIONES NI SANGRADO ACTIVO N</w:t>
+      </w:r>
+      <w:r>
+        <w:rPr>
+          <w:rFonts w:ascii="Calibri" w:eastAsia="Calibri" w:hAnsi="Calibri" w:cs="Calibri"/>
+          <w:b/>
+          <w:sz w:val="16"/>
+          <w:szCs w:val="16"/>
+        </w:rPr>
+        <w:t>I</w:t>
+      </w:r>
+      <w:r>
+        <w:rPr>
+          <w:rFonts w:ascii="Calibri" w:eastAsia="Calibri" w:hAnsi="Calibri" w:cs="Calibri"/>
+          <w:b/>
+          <w:sz w:val="16"/>
+          <w:szCs w:val="16"/>
+        </w:rPr>
+        <w:t xml:space="preserve"> RESIDUAL. DIAGN</w:t>
+      </w:r>
+      <w:r>
+        <w:rPr>
+          <w:rFonts w:ascii="Calibri" w:eastAsia="Calibri" w:hAnsi="Calibri" w:cs="Calibri"/>
+          <w:b/>
+          <w:sz w:val="16"/>
+          <w:szCs w:val="16"/>
+        </w:rPr>
+        <w:t>O</w:t>
+      </w:r>
+      <w:r>
+        <w:rPr>
+          <w:rFonts w:ascii="Calibri" w:eastAsia="Calibri" w:hAnsi="Calibri" w:cs="Calibri"/>
+          <w:b/>
+          <w:sz w:val="16"/>
+          <w:szCs w:val="16"/>
+        </w:rPr>
+        <w:t xml:space="preserve">STICO COLONOSCOPICO: 1.-COLONOSCOPIA DE CARACTERÍSTICAS NORMALES </w:t>
+      </w:r>
+      <w:proofErr w:type="gramStart"/>
+      <w:r>
+        <w:rPr>
+          <w:rFonts w:ascii="Calibri" w:eastAsia="Calibri" w:hAnsi="Calibri" w:cs="Calibri"/>
+          <w:b/>
+          <w:sz w:val="16"/>
+          <w:szCs w:val="16"/>
+        </w:rPr>
+        <w:t>( COLON</w:t>
+      </w:r>
+      <w:proofErr w:type="gramEnd"/>
+      <w:r>
+        <w:rPr>
+          <w:rFonts w:ascii="Calibri" w:eastAsia="Calibri" w:hAnsi="Calibri" w:cs="Calibri"/>
+          <w:b/>
+          <w:sz w:val="16"/>
+          <w:szCs w:val="16"/>
+        </w:rPr>
+        <w:t xml:space="preserve"> ESPASTICO )</w:t>
+      </w:r>
       <w:bookmarkEnd w:id="0"/>
-      <w:r>
-        <w:rPr>
-          <w:rFonts w:ascii="Calibri" w:eastAsia="Calibri" w:hAnsi="Calibri" w:cs="Calibri"/>
-          <w:b/>
-          <w:bCs/>
-        </w:rPr>
-        <w:t>HALLAZGOS:</w:t>
-      </w:r>
-      <w:r>
-        <w:br/>
-      </w:r>
-      <w:r>
-        <w:rPr>
-          <w:rFonts w:ascii="Calibri" w:eastAsia="Calibri" w:hAnsi="Calibri" w:cs="Calibri"/>
-          <w:b/>
-          <w:sz w:val="15"/>
-          <w:szCs w:val="15"/>
-        </w:rPr>
-        <w:t>BAJO SEDACI</w:t>
-      </w:r>
-      <w:r>
-        <w:rPr>
-          <w:rFonts w:ascii="Calibri" w:eastAsia="Calibri" w:hAnsi="Calibri" w:cs="Calibri"/>
-          <w:b/>
-          <w:sz w:val="15"/>
-          <w:szCs w:val="15"/>
-        </w:rPr>
-        <w:t>O</w:t>
-      </w:r>
-      <w:r>
-        <w:rPr>
-          <w:rFonts w:ascii="Calibri" w:eastAsia="Calibri" w:hAnsi="Calibri" w:cs="Calibri"/>
-          <w:b/>
-          <w:sz w:val="15"/>
-          <w:szCs w:val="15"/>
-        </w:rPr>
-        <w:t>N INTRAVENOSA, POSICI</w:t>
-      </w:r>
-      <w:r>
-        <w:rPr>
-          <w:rFonts w:ascii="Calibri" w:eastAsia="Calibri" w:hAnsi="Calibri" w:cs="Calibri"/>
-          <w:b/>
-          <w:sz w:val="15"/>
-          <w:szCs w:val="15"/>
-        </w:rPr>
-        <w:t>O</w:t>
-      </w:r>
-      <w:r>
-        <w:rPr>
-          <w:rFonts w:ascii="Calibri" w:eastAsia="Calibri" w:hAnsi="Calibri" w:cs="Calibri"/>
-          <w:b/>
-          <w:sz w:val="15"/>
-          <w:szCs w:val="15"/>
-        </w:rPr>
-        <w:t xml:space="preserve">N DECURITO LATERAL IZQUIERDO, PREVIO TRACTO RECTAL, EL CUAL ES NORMAL, SE INTRODUCE COLONOSCOPIO BAJO VISIÓN DE MONITOR HASTA LLEGAR VÁLVULA ILEOCENAL LA CUAL ES COMPETENTE, SE OBSERVA ADECUADA DISTENSIBILIDAD, SE OBSERVAN LOS </w:t>
-      </w:r>
-      <w:r>
-        <w:rPr>
-          <w:rFonts w:ascii="Calibri" w:eastAsia="Calibri" w:hAnsi="Calibri" w:cs="Calibri"/>
-          <w:b/>
-          <w:sz w:val="15"/>
-          <w:szCs w:val="15"/>
-        </w:rPr>
-        <w:t>U</w:t>
-      </w:r>
-      <w:r>
-        <w:rPr>
-          <w:rFonts w:ascii="Calibri" w:eastAsia="Calibri" w:hAnsi="Calibri" w:cs="Calibri"/>
-          <w:b/>
-          <w:sz w:val="15"/>
-          <w:szCs w:val="15"/>
-        </w:rPr>
-        <w:t xml:space="preserve">LTIMOS 15CMS DE </w:t>
-      </w:r>
-      <w:r>
-        <w:rPr>
-          <w:rFonts w:ascii="Calibri" w:eastAsia="Calibri" w:hAnsi="Calibri" w:cs="Calibri"/>
-          <w:b/>
-          <w:sz w:val="15"/>
-          <w:szCs w:val="15"/>
-        </w:rPr>
-        <w:t>I</w:t>
-      </w:r>
-      <w:r>
-        <w:rPr>
-          <w:rFonts w:ascii="Calibri" w:eastAsia="Calibri" w:hAnsi="Calibri" w:cs="Calibri"/>
-          <w:b/>
-          <w:sz w:val="15"/>
-          <w:szCs w:val="15"/>
-        </w:rPr>
-        <w:t>LEON TERMINAL DE CARACTER</w:t>
-      </w:r>
-      <w:r>
-        <w:rPr>
-          <w:rFonts w:ascii="Calibri" w:eastAsia="Calibri" w:hAnsi="Calibri" w:cs="Calibri"/>
-          <w:b/>
-          <w:sz w:val="15"/>
-          <w:szCs w:val="15"/>
-        </w:rPr>
-        <w:t>I</w:t>
-      </w:r>
-      <w:r>
-        <w:rPr>
-          <w:rFonts w:ascii="Calibri" w:eastAsia="Calibri" w:hAnsi="Calibri" w:cs="Calibri"/>
-          <w:b/>
-          <w:sz w:val="15"/>
-          <w:szCs w:val="15"/>
-        </w:rPr>
-        <w:t xml:space="preserve">STICAS NORMALES: CIEGO, </w:t>
-      </w:r>
-      <w:r>
-        <w:rPr>
-          <w:rFonts w:ascii="Calibri" w:eastAsia="Calibri" w:hAnsi="Calibri" w:cs="Calibri"/>
-          <w:b/>
-          <w:sz w:val="15"/>
-          <w:szCs w:val="15"/>
-        </w:rPr>
-        <w:t xml:space="preserve">COLON </w:t>
-      </w:r>
-      <w:r>
-        <w:rPr>
-          <w:rFonts w:ascii="Calibri" w:eastAsia="Calibri" w:hAnsi="Calibri" w:cs="Calibri"/>
-          <w:b/>
-          <w:sz w:val="15"/>
-          <w:szCs w:val="15"/>
-        </w:rPr>
-        <w:t xml:space="preserve">ASCENDENTE, </w:t>
-      </w:r>
-      <w:r>
-        <w:rPr>
-          <w:rFonts w:ascii="Calibri" w:eastAsia="Calibri" w:hAnsi="Calibri" w:cs="Calibri"/>
-          <w:b/>
-          <w:sz w:val="15"/>
-          <w:szCs w:val="15"/>
-        </w:rPr>
-        <w:t>A</w:t>
-      </w:r>
-      <w:r>
-        <w:rPr>
-          <w:rFonts w:ascii="Calibri" w:eastAsia="Calibri" w:hAnsi="Calibri" w:cs="Calibri"/>
-          <w:b/>
-          <w:sz w:val="15"/>
-          <w:szCs w:val="15"/>
-        </w:rPr>
-        <w:t xml:space="preserve">NGULO HEPATOCOLICO, COLON TRANSVERSO, </w:t>
-      </w:r>
-      <w:r>
-        <w:rPr>
-          <w:rFonts w:ascii="Calibri" w:eastAsia="Calibri" w:hAnsi="Calibri" w:cs="Calibri"/>
-          <w:b/>
-          <w:sz w:val="15"/>
-          <w:szCs w:val="15"/>
-        </w:rPr>
-        <w:t>A</w:t>
-      </w:r>
-      <w:r>
-        <w:rPr>
-          <w:rFonts w:ascii="Calibri" w:eastAsia="Calibri" w:hAnsi="Calibri" w:cs="Calibri"/>
-          <w:b/>
-          <w:sz w:val="15"/>
-          <w:szCs w:val="15"/>
-        </w:rPr>
-        <w:t>NGULO ESPLENOCOLICO, COLON DESCENDENTE Y COLON SIGMOIDES CON MUCOSA, VASCULARIDAD Y PATR</w:t>
-      </w:r>
-      <w:r>
-        <w:rPr>
-          <w:rFonts w:ascii="Calibri" w:eastAsia="Calibri" w:hAnsi="Calibri" w:cs="Calibri"/>
-          <w:b/>
-          <w:sz w:val="15"/>
-          <w:szCs w:val="15"/>
-        </w:rPr>
-        <w:t>O</w:t>
-      </w:r>
-      <w:r>
-        <w:rPr>
-          <w:rFonts w:ascii="Calibri" w:eastAsia="Calibri" w:hAnsi="Calibri" w:cs="Calibri"/>
-          <w:b/>
-          <w:sz w:val="15"/>
-          <w:szCs w:val="15"/>
-        </w:rPr>
-        <w:t>N AHUSTRAL DE CARACTER</w:t>
-      </w:r>
-      <w:r>
-        <w:rPr>
-          <w:rFonts w:ascii="Calibri" w:eastAsia="Calibri" w:hAnsi="Calibri" w:cs="Calibri"/>
-          <w:b/>
-          <w:sz w:val="15"/>
-          <w:szCs w:val="15"/>
-        </w:rPr>
-        <w:t>I</w:t>
-      </w:r>
-      <w:r>
-        <w:rPr>
-          <w:rFonts w:ascii="Calibri" w:eastAsia="Calibri" w:hAnsi="Calibri" w:cs="Calibri"/>
-          <w:b/>
-          <w:sz w:val="15"/>
-          <w:szCs w:val="15"/>
-        </w:rPr>
-        <w:t>STICAS NORMALES, NO SE OBSERVAN TUMORACIONES NI SANGRADO ACTIVO N</w:t>
-      </w:r>
-      <w:r>
-        <w:rPr>
-          <w:rFonts w:ascii="Calibri" w:eastAsia="Calibri" w:hAnsi="Calibri" w:cs="Calibri"/>
-          <w:b/>
-          <w:sz w:val="15"/>
-          <w:szCs w:val="15"/>
-        </w:rPr>
-        <w:t>I</w:t>
-      </w:r>
-      <w:r>
-        <w:rPr>
-          <w:rFonts w:ascii="Calibri" w:eastAsia="Calibri" w:hAnsi="Calibri" w:cs="Calibri"/>
-          <w:b/>
-          <w:sz w:val="15"/>
-          <w:szCs w:val="15"/>
-        </w:rPr>
-        <w:t xml:space="preserve"> RESIDUAL. DIAGN</w:t>
-      </w:r>
-      <w:r>
-        <w:rPr>
-          <w:rFonts w:ascii="Calibri" w:eastAsia="Calibri" w:hAnsi="Calibri" w:cs="Calibri"/>
-          <w:b/>
-          <w:sz w:val="15"/>
-          <w:szCs w:val="15"/>
-        </w:rPr>
-        <w:t>O</w:t>
-      </w:r>
-      <w:r>
-        <w:rPr>
-          <w:rFonts w:ascii="Calibri" w:eastAsia="Calibri" w:hAnsi="Calibri" w:cs="Calibri"/>
-          <w:b/>
-          <w:sz w:val="15"/>
-          <w:szCs w:val="15"/>
-        </w:rPr>
-        <w:t xml:space="preserve">STICO COLONOSCOPICO: 1.-COLONOSCOPIA DE CARACTERÍSTICAS NORMALES </w:t>
-      </w:r>
-      <w:proofErr w:type="gramStart"/>
-      <w:r>
-        <w:rPr>
-          <w:rFonts w:ascii="Calibri" w:eastAsia="Calibri" w:hAnsi="Calibri" w:cs="Calibri"/>
-          <w:b/>
-          <w:sz w:val="15"/>
-          <w:szCs w:val="15"/>
-        </w:rPr>
-        <w:t>( COLON</w:t>
-      </w:r>
-      <w:proofErr w:type="gramEnd"/>
-      <w:r>
-        <w:rPr>
-          <w:rFonts w:ascii="Calibri" w:eastAsia="Calibri" w:hAnsi="Calibri" w:cs="Calibri"/>
-          <w:b/>
-          <w:sz w:val="15"/>
-          <w:szCs w:val="15"/>
-        </w:rPr>
-        <w:t xml:space="preserve"> ESPASTICO )</w:t>
-      </w:r>
     </w:p>
     <w:p/>
     <w:p/>
@@ -1042,6 +1043,7 @@
     <w:lsdException w:name="HTML Sample" w:semiHidden="1" w:unhideWhenUsed="1"/>
     <w:lsdException w:name="HTML Typewriter" w:semiHidden="1" w:unhideWhenUsed="1"/>
     <w:lsdException w:name="HTML Variable" w:semiHidden="1" w:unhideWhenUsed="1"/>
+    <w:lsdException w:name="Normal Table" w:semiHidden="1" w:unhideWhenUsed="1"/>
     <w:lsdException w:name="annotation subject" w:semiHidden="1" w:unhideWhenUsed="1"/>
     <w:lsdException w:name="No List" w:semiHidden="1" w:unhideWhenUsed="1"/>
     <w:lsdException w:name="Outline List 1" w:semiHidden="1" w:unhideWhenUsed="1"/>
@@ -1085,8 +1087,10 @@
     <w:lsdException w:name="Table Elegant" w:semiHidden="1" w:unhideWhenUsed="1"/>
     <w:lsdException w:name="Table Professional" w:semiHidden="1" w:unhideWhenUsed="1"/>
     <w:lsdException w:name="Table Subtle 1" w:semiHidden="1" w:unhideWhenUsed="1"/>
+    <w:lsdException w:name="Table Subtle 2" w:semiHidden="1" w:unhideWhenUsed="1"/>
     <w:lsdException w:name="Table Web 1" w:semiHidden="1" w:unhideWhenUsed="1"/>
     <w:lsdException w:name="Table Web 2" w:semiHidden="1" w:unhideWhenUsed="1"/>
+    <w:lsdException w:name="Table Web 3" w:semiHidden="1" w:unhideWhenUsed="1"/>
     <w:lsdException w:name="Balloon Text" w:semiHidden="1" w:unhideWhenUsed="1"/>
     <w:lsdException w:name="Table Grid" w:uiPriority="39"/>
     <w:lsdException w:name="Table Theme" w:semiHidden="1" w:unhideWhenUsed="1"/>

</xml_diff>

<commit_message>
Adding estudio de colonoscopia x3
</commit_message>
<xml_diff>
--- a/resultado colonoscopia.docx
+++ b/resultado colonoscopia.docx
@@ -417,7 +417,6 @@
       <w:r>
         <w:br/>
       </w:r>
-      <w:bookmarkStart w:id="0" w:name="_GoBack"/>
       <w:r>
         <w:rPr>
           <w:rFonts w:ascii="Calibri" w:eastAsia="Calibri" w:hAnsi="Calibri" w:cs="Calibri"/>
@@ -663,13 +662,7 @@
         </w:rPr>
         <w:t xml:space="preserve"> ESPASTICO )</w:t>
       </w:r>
-      <w:bookmarkEnd w:id="0"/>
     </w:p>
-    <w:p/>
-    <w:p/>
-    <w:p/>
-    <w:p/>
-    <w:p/>
     <w:p/>
     <w:p/>
     <w:p/>
@@ -699,6 +692,8 @@
         </w:rPr>
         <w:t>Dr. Gabriel Heriberto Gonzalez Asencio</w:t>
       </w:r>
+      <w:bookmarkStart w:id="0" w:name="_GoBack"/>
+      <w:bookmarkEnd w:id="0"/>
     </w:p>
     <w:sectPr>
       <w:headerReference w:type="default" r:id="rId7"/>

</xml_diff>